<commit_message>
update: remmina config, how to change keyboard layout
</commit_message>
<xml_diff>
--- a/docs/UsersManual-setup.docx
+++ b/docs/UsersManual-setup.docx
@@ -262,13 +262,8 @@
         </w:rPr>
         <w:t>の場合は、社内LANとIPアドレスが重なってしまうため通信できません。</w:t>
       </w:r>
-      <w:bookmarkStart w:id="0" w:name="_GoBack"/>
-      <w:r>
-        <w:t>192.168</w:t>
-      </w:r>
-      <w:bookmarkEnd w:id="0"/>
-      <w:r>
-        <w:t>.0.X</w:t>
+      <w:r>
+        <w:t>192.168.0.X</w:t>
       </w:r>
       <w:r>
         <w:rPr>
@@ -1565,7 +1560,34 @@
           <w:rFonts w:hint="eastAsia"/>
           <w:szCs w:val="21"/>
         </w:rPr>
-        <w:t>→[キーボードとマウス]の順にクリックします</w:t>
+        <w:t>→[</w:t>
+      </w:r>
+      <w:r>
+        <w:rPr>
+          <w:rFonts w:hint="eastAsia"/>
+          <w:szCs w:val="21"/>
+        </w:rPr>
+        <w:t>R</w:t>
+      </w:r>
+      <w:r>
+        <w:rPr>
+          <w:szCs w:val="21"/>
+        </w:rPr>
+        <w:t>aspberry Pi</w:t>
+      </w:r>
+      <w:r>
+        <w:rPr>
+          <w:rFonts w:hint="eastAsia"/>
+          <w:szCs w:val="21"/>
+        </w:rPr>
+        <w:t>の設定</w:t>
+      </w:r>
+      <w:r>
+        <w:rPr>
+          <w:rFonts w:hint="eastAsia"/>
+          <w:szCs w:val="21"/>
+        </w:rPr>
+        <w:t>]の順にクリックします</w:t>
       </w:r>
     </w:p>
     <w:p>
@@ -1584,9 +1606,9 @@
         </w:rPr>
         <w:drawing>
           <wp:inline distT="0" distB="0" distL="0" distR="0">
-            <wp:extent cx="1978445" cy="2944852"/>
-            <wp:effectExtent l="0" t="0" r="3175" b="1905"/>
-            <wp:docPr id="6" name="図 6"/>
+            <wp:extent cx="2868664" cy="2969260"/>
+            <wp:effectExtent l="0" t="0" r="1905" b="2540"/>
+            <wp:docPr id="3" name="図 3"/>
             <wp:cNvGraphicFramePr>
               <a:graphicFrameLocks xmlns:a="http://schemas.openxmlformats.org/drawingml/2006/main" noChangeAspect="1"/>
             </wp:cNvGraphicFramePr>
@@ -1594,7 +1616,7 @@
               <a:graphicData uri="http://schemas.openxmlformats.org/drawingml/2006/picture">
                 <pic:pic xmlns:pic="http://schemas.openxmlformats.org/drawingml/2006/picture">
                   <pic:nvPicPr>
-                    <pic:cNvPr id="6" name="60_kb-menu.png"/>
+                    <pic:cNvPr id="3" name="60_kb-menu.png"/>
                     <pic:cNvPicPr/>
                   </pic:nvPicPr>
                   <pic:blipFill>
@@ -1612,7 +1634,7 @@
                   <pic:spPr>
                     <a:xfrm>
                       <a:off x="0" y="0"/>
-                      <a:ext cx="2006886" cy="2987186"/>
+                      <a:ext cx="2902961" cy="3004760"/>
                     </a:xfrm>
                     <a:prstGeom prst="rect">
                       <a:avLst/>
@@ -1636,27 +1658,14 @@
           <w:rFonts w:hint="eastAsia"/>
           <w:szCs w:val="21"/>
         </w:rPr>
-        <w:t>「マウスとキーボードの設定」ウィンドウが開くので、[キーボード</w:t>
-      </w:r>
-      <w:r>
-        <w:rPr>
-          <w:szCs w:val="21"/>
-        </w:rPr>
-        <w:t>]</w:t>
-      </w:r>
-      <w:r>
-        <w:rPr>
-          <w:rFonts w:hint="eastAsia"/>
-          <w:szCs w:val="21"/>
-        </w:rPr>
-        <w:t>タブをクリックします</w:t>
-      </w:r>
-    </w:p>
-    <w:p>
-      <w:pPr>
-        <w:spacing w:afterLines="50" w:after="180"/>
+        <w:t>パスワードを聞かれるので、自分のアカウントのパスワードを入力します。</w:t>
+      </w:r>
+    </w:p>
+    <w:p>
+      <w:pPr>
         <w:jc w:val="center"/>
         <w:rPr>
+          <w:rFonts w:hint="eastAsia"/>
           <w:szCs w:val="21"/>
         </w:rPr>
       </w:pPr>
@@ -1668,9 +1677,9 @@
         </w:rPr>
         <w:drawing>
           <wp:inline distT="0" distB="0" distL="0" distR="0">
-            <wp:extent cx="2349500" cy="1787975"/>
-            <wp:effectExtent l="0" t="0" r="0" b="3175"/>
-            <wp:docPr id="20" name="図 20"/>
+            <wp:extent cx="2514600" cy="1529347"/>
+            <wp:effectExtent l="0" t="0" r="0" b="0"/>
+            <wp:docPr id="22" name="図 22"/>
             <wp:cNvGraphicFramePr>
               <a:graphicFrameLocks xmlns:a="http://schemas.openxmlformats.org/drawingml/2006/main" noChangeAspect="1"/>
             </wp:cNvGraphicFramePr>
@@ -1678,7 +1687,7 @@
               <a:graphicData uri="http://schemas.openxmlformats.org/drawingml/2006/picture">
                 <pic:pic xmlns:pic="http://schemas.openxmlformats.org/drawingml/2006/picture">
                   <pic:nvPicPr>
-                    <pic:cNvPr id="20" name="61_kb_setup.png"/>
+                    <pic:cNvPr id="22" name="61_kb-ask-password.png"/>
                     <pic:cNvPicPr/>
                   </pic:nvPicPr>
                   <pic:blipFill>
@@ -1696,7 +1705,7 @@
                   <pic:spPr>
                     <a:xfrm>
                       <a:off x="0" y="0"/>
-                      <a:ext cx="2380481" cy="1811552"/>
+                      <a:ext cx="2527930" cy="1537454"/>
                     </a:xfrm>
                     <a:prstGeom prst="rect">
                       <a:avLst/>
@@ -1720,12 +1729,32 @@
           <w:rFonts w:hint="eastAsia"/>
           <w:szCs w:val="21"/>
         </w:rPr>
-        <w:t>[キーボード配列</w:t>
+        <w:t>「</w:t>
       </w:r>
       <w:r>
         <w:rPr>
           <w:szCs w:val="21"/>
         </w:rPr>
+        <w:t>Raspberry Pi</w:t>
+      </w:r>
+      <w:r>
+        <w:rPr>
+          <w:rFonts w:hint="eastAsia"/>
+          <w:szCs w:val="21"/>
+        </w:rPr>
+        <w:t>の設定」ウィンドウが開くので、[</w:t>
+      </w:r>
+      <w:r>
+        <w:rPr>
+          <w:rFonts w:hint="eastAsia"/>
+          <w:szCs w:val="21"/>
+        </w:rPr>
+        <w:t>ローカライゼーション</w:t>
+      </w:r>
+      <w:r>
+        <w:rPr>
+          <w:szCs w:val="21"/>
+        </w:rPr>
         <w:t>]</w:t>
       </w:r>
       <w:r>
@@ -1733,7 +1762,28 @@
           <w:rFonts w:hint="eastAsia"/>
           <w:szCs w:val="21"/>
         </w:rPr>
-        <w:t>ボタンをクリックします</w:t>
+        <w:t>タブをクリックし</w:t>
+      </w:r>
+      <w:r>
+        <w:rPr>
+          <w:rFonts w:hint="eastAsia"/>
+          <w:szCs w:val="21"/>
+        </w:rPr>
+        <w:t>て開き、[キーボードの設定]ボタンをクリックし</w:t>
+      </w:r>
+      <w:r>
+        <w:rPr>
+          <w:rFonts w:hint="eastAsia"/>
+          <w:szCs w:val="21"/>
+        </w:rPr>
+        <w:t>ます</w:t>
+      </w:r>
+      <w:r>
+        <w:rPr>
+          <w:rFonts w:hint="eastAsia"/>
+          <w:szCs w:val="21"/>
+        </w:rPr>
+        <w:t>。</w:t>
       </w:r>
     </w:p>
     <w:p>
@@ -1749,11 +1799,12 @@
           <w:noProof/>
           <w:szCs w:val="21"/>
         </w:rPr>
+        <w:lastRenderedPageBreak/>
         <w:drawing>
           <wp:inline distT="0" distB="0" distL="0" distR="0">
-            <wp:extent cx="2152650" cy="880261"/>
-            <wp:effectExtent l="0" t="0" r="0" b="0"/>
-            <wp:docPr id="21" name="図 21"/>
+            <wp:extent cx="3606800" cy="2029621"/>
+            <wp:effectExtent l="0" t="0" r="0" b="2540"/>
+            <wp:docPr id="23" name="図 23"/>
             <wp:cNvGraphicFramePr>
               <a:graphicFrameLocks xmlns:a="http://schemas.openxmlformats.org/drawingml/2006/main" noChangeAspect="1"/>
             </wp:cNvGraphicFramePr>
@@ -1761,7 +1812,7 @@
               <a:graphicData uri="http://schemas.openxmlformats.org/drawingml/2006/picture">
                 <pic:pic xmlns:pic="http://schemas.openxmlformats.org/drawingml/2006/picture">
                   <pic:nvPicPr>
-                    <pic:cNvPr id="21" name="63_kb_layout_select.png"/>
+                    <pic:cNvPr id="23" name="62_kb_setup.png"/>
                     <pic:cNvPicPr/>
                   </pic:nvPicPr>
                   <pic:blipFill>
@@ -1779,7 +1830,7 @@
                   <pic:spPr>
                     <a:xfrm>
                       <a:off x="0" y="0"/>
-                      <a:ext cx="2191275" cy="896056"/>
+                      <a:ext cx="3627647" cy="2041352"/>
                     </a:xfrm>
                     <a:prstGeom prst="rect">
                       <a:avLst/>
@@ -1831,6 +1882,65 @@
         </w:rPr>
         <w:t>をクリックします</w:t>
       </w:r>
+    </w:p>
+    <w:p>
+      <w:pPr>
+        <w:jc w:val="center"/>
+        <w:rPr>
+          <w:rFonts w:hint="eastAsia"/>
+          <w:szCs w:val="21"/>
+        </w:rPr>
+      </w:pPr>
+      <w:bookmarkStart w:id="0" w:name="_GoBack"/>
+      <w:r>
+        <w:rPr>
+          <w:rFonts w:hint="eastAsia"/>
+          <w:noProof/>
+          <w:szCs w:val="21"/>
+        </w:rPr>
+        <w:drawing>
+          <wp:inline distT="0" distB="0" distL="0" distR="0">
+            <wp:extent cx="2692400" cy="1097807"/>
+            <wp:effectExtent l="0" t="0" r="0" b="0"/>
+            <wp:docPr id="24" name="図 24"/>
+            <wp:cNvGraphicFramePr>
+              <a:graphicFrameLocks xmlns:a="http://schemas.openxmlformats.org/drawingml/2006/main" noChangeAspect="1"/>
+            </wp:cNvGraphicFramePr>
+            <a:graphic xmlns:a="http://schemas.openxmlformats.org/drawingml/2006/main">
+              <a:graphicData uri="http://schemas.openxmlformats.org/drawingml/2006/picture">
+                <pic:pic xmlns:pic="http://schemas.openxmlformats.org/drawingml/2006/picture">
+                  <pic:nvPicPr>
+                    <pic:cNvPr id="24" name="63_kb-select.png"/>
+                    <pic:cNvPicPr/>
+                  </pic:nvPicPr>
+                  <pic:blipFill>
+                    <a:blip r:embed="rId20" cstate="print">
+                      <a:extLst>
+                        <a:ext uri="{28A0092B-C50C-407E-A947-70E740481C1C}">
+                          <a14:useLocalDpi xmlns:a14="http://schemas.microsoft.com/office/drawing/2010/main" val="0"/>
+                        </a:ext>
+                      </a:extLst>
+                    </a:blip>
+                    <a:stretch>
+                      <a:fillRect/>
+                    </a:stretch>
+                  </pic:blipFill>
+                  <pic:spPr>
+                    <a:xfrm>
+                      <a:off x="0" y="0"/>
+                      <a:ext cx="2735080" cy="1115209"/>
+                    </a:xfrm>
+                    <a:prstGeom prst="rect">
+                      <a:avLst/>
+                    </a:prstGeom>
+                  </pic:spPr>
+                </pic:pic>
+              </a:graphicData>
+            </a:graphic>
+          </wp:inline>
+        </w:drawing>
+      </w:r>
+      <w:bookmarkEnd w:id="0"/>
     </w:p>
     <w:p>
       <w:pPr>
@@ -1958,7 +2068,7 @@
                     <pic:cNvPicPr/>
                   </pic:nvPicPr>
                   <pic:blipFill>
-                    <a:blip r:embed="rId20" cstate="print">
+                    <a:blip r:embed="rId21" cstate="print">
                       <a:extLst>
                         <a:ext uri="{28A0092B-C50C-407E-A947-70E740481C1C}">
                           <a14:useLocalDpi xmlns:a14="http://schemas.microsoft.com/office/drawing/2010/main" val="0"/>
@@ -2026,7 +2136,7 @@
                     <pic:cNvPicPr/>
                   </pic:nvPicPr>
                   <pic:blipFill>
-                    <a:blip r:embed="rId21">
+                    <a:blip r:embed="rId22">
                       <a:extLst>
                         <a:ext uri="{28A0092B-C50C-407E-A947-70E740481C1C}">
                           <a14:useLocalDpi xmlns:a14="http://schemas.microsoft.com/office/drawing/2010/main" val="0"/>
@@ -2095,7 +2205,7 @@
                     <pic:cNvPicPr/>
                   </pic:nvPicPr>
                   <pic:blipFill>
-                    <a:blip r:embed="rId22">
+                    <a:blip r:embed="rId23">
                       <a:extLst>
                         <a:ext uri="{28A0092B-C50C-407E-A947-70E740481C1C}">
                           <a14:useLocalDpi xmlns:a14="http://schemas.microsoft.com/office/drawing/2010/main" val="0"/>
@@ -2164,7 +2274,7 @@
                     <pic:cNvPicPr/>
                   </pic:nvPicPr>
                   <pic:blipFill>
-                    <a:blip r:embed="rId23">
+                    <a:blip r:embed="rId24">
                       <a:extLst>
                         <a:ext uri="{28A0092B-C50C-407E-A947-70E740481C1C}">
                           <a14:useLocalDpi xmlns:a14="http://schemas.microsoft.com/office/drawing/2010/main" val="0"/>
@@ -2242,7 +2352,7 @@
                     <pic:cNvPicPr/>
                   </pic:nvPicPr>
                   <pic:blipFill>
-                    <a:blip r:embed="rId24">
+                    <a:blip r:embed="rId25">
                       <a:extLst>
                         <a:ext uri="{28A0092B-C50C-407E-A947-70E740481C1C}">
                           <a14:useLocalDpi xmlns:a14="http://schemas.microsoft.com/office/drawing/2010/main" val="0"/>
@@ -2301,7 +2411,7 @@
                     <pic:cNvPicPr/>
                   </pic:nvPicPr>
                   <pic:blipFill>
-                    <a:blip r:embed="rId25">
+                    <a:blip r:embed="rId26">
                       <a:extLst>
                         <a:ext uri="{28A0092B-C50C-407E-A947-70E740481C1C}">
                           <a14:useLocalDpi xmlns:a14="http://schemas.microsoft.com/office/drawing/2010/main" val="0"/>
@@ -2367,7 +2477,7 @@
                     <pic:cNvPicPr/>
                   </pic:nvPicPr>
                   <pic:blipFill>
-                    <a:blip r:embed="rId26">
+                    <a:blip r:embed="rId27">
                       <a:extLst>
                         <a:ext uri="{28A0092B-C50C-407E-A947-70E740481C1C}">
                           <a14:useLocalDpi xmlns:a14="http://schemas.microsoft.com/office/drawing/2010/main" val="0"/>
@@ -2407,10 +2517,10 @@
     </w:p>
     <w:p/>
     <w:sectPr>
-      <w:headerReference w:type="default" r:id="rId27"/>
-      <w:footerReference w:type="even" r:id="rId28"/>
-      <w:footerReference w:type="default" r:id="rId29"/>
-      <w:footerReference w:type="first" r:id="rId30"/>
+      <w:headerReference w:type="default" r:id="rId28"/>
+      <w:footerReference w:type="even" r:id="rId29"/>
+      <w:footerReference w:type="default" r:id="rId30"/>
+      <w:footerReference w:type="first" r:id="rId31"/>
       <w:pgSz w:w="11900" w:h="16840"/>
       <w:pgMar w:top="1985" w:right="1701" w:bottom="1701" w:left="1701" w:header="851" w:footer="992" w:gutter="0"/>
       <w:cols w:space="425"/>
@@ -3695,6 +3805,7 @@
   </w:compat>
   <w:rsids>
     <w:rsidRoot w:val="00B8422C"/>
+    <w:rsid w:val="0072634B"/>
     <w:rsid w:val="00B448F8"/>
     <w:rsid w:val="00B8422C"/>
     <w:rsid w:val="00C803D2"/>

</xml_diff>